<commit_message>
remove final from schedule
</commit_message>
<xml_diff>
--- a/20230122 Data Bootcamp Spring 2023 class schedule.docx
+++ b/20230122 Data Bootcamp Spring 2023 class schedule.docx
@@ -529,7 +529,7 @@
         </w:tc>
         <w:tc>
           <w:tcPr>
-            <w:tcW w:w="5287" w:type="dxa"/>
+            <w:tcW w:w="5288" w:type="dxa"/>
           </w:tcPr>
           <w:p>
             <w:pPr>
@@ -701,7 +701,7 @@
         </w:tc>
         <w:tc>
           <w:tcPr>
-            <w:tcW w:w="5287" w:type="dxa"/>
+            <w:tcW w:w="5288" w:type="dxa"/>
           </w:tcPr>
           <w:p>
             <w:pPr>
@@ -899,7 +899,7 @@
         </w:tc>
         <w:tc>
           <w:tcPr>
-            <w:tcW w:w="5287" w:type="dxa"/>
+            <w:tcW w:w="5288" w:type="dxa"/>
           </w:tcPr>
           <w:p>
             <w:pPr>
@@ -1087,7 +1087,7 @@
         </w:tc>
         <w:tc>
           <w:tcPr>
-            <w:tcW w:w="5287" w:type="dxa"/>
+            <w:tcW w:w="5288" w:type="dxa"/>
           </w:tcPr>
           <w:p>
             <w:pPr>
@@ -1259,7 +1259,7 @@
         </w:tc>
         <w:tc>
           <w:tcPr>
-            <w:tcW w:w="5287" w:type="dxa"/>
+            <w:tcW w:w="5288" w:type="dxa"/>
           </w:tcPr>
           <w:p>
             <w:pPr>
@@ -1446,7 +1446,7 @@
         </w:tc>
         <w:tc>
           <w:tcPr>
-            <w:tcW w:w="5287" w:type="dxa"/>
+            <w:tcW w:w="5288" w:type="dxa"/>
           </w:tcPr>
           <w:p>
             <w:pPr>
@@ -1612,7 +1612,7 @@
         </w:tc>
         <w:tc>
           <w:tcPr>
-            <w:tcW w:w="5287" w:type="dxa"/>
+            <w:tcW w:w="5288" w:type="dxa"/>
             <w:shd w:val="clear" w:color="auto" w:fill="E7E6E6" w:themeFill="background2"/>
           </w:tcPr>
           <w:p>
@@ -1748,7 +1748,7 @@
         </w:tc>
         <w:tc>
           <w:tcPr>
-            <w:tcW w:w="5287" w:type="dxa"/>
+            <w:tcW w:w="5288" w:type="dxa"/>
           </w:tcPr>
           <w:p>
             <w:pPr>
@@ -1905,7 +1905,7 @@
         </w:tc>
         <w:tc>
           <w:tcPr>
-            <w:tcW w:w="5287" w:type="dxa"/>
+            <w:tcW w:w="5288" w:type="dxa"/>
           </w:tcPr>
           <w:p>
             <w:pPr>
@@ -2093,7 +2093,7 @@
         </w:tc>
         <w:tc>
           <w:tcPr>
-            <w:tcW w:w="5287" w:type="dxa"/>
+            <w:tcW w:w="5288" w:type="dxa"/>
           </w:tcPr>
           <w:p>
             <w:pPr>
@@ -2281,7 +2281,7 @@
         </w:tc>
         <w:tc>
           <w:tcPr>
-            <w:tcW w:w="5287" w:type="dxa"/>
+            <w:tcW w:w="5288" w:type="dxa"/>
           </w:tcPr>
           <w:p>
             <w:pPr>
@@ -2423,7 +2423,7 @@
         </w:tc>
         <w:tc>
           <w:tcPr>
-            <w:tcW w:w="5287" w:type="dxa"/>
+            <w:tcW w:w="5288" w:type="dxa"/>
           </w:tcPr>
           <w:p>
             <w:pPr>
@@ -2595,7 +2595,7 @@
         </w:tc>
         <w:tc>
           <w:tcPr>
-            <w:tcW w:w="5287" w:type="dxa"/>
+            <w:tcW w:w="5288" w:type="dxa"/>
           </w:tcPr>
           <w:p>
             <w:pPr>
@@ -2761,7 +2761,7 @@
         </w:tc>
         <w:tc>
           <w:tcPr>
-            <w:tcW w:w="5287" w:type="dxa"/>
+            <w:tcW w:w="5288" w:type="dxa"/>
           </w:tcPr>
           <w:p>
             <w:pPr>
@@ -2807,102 +2807,6 @@
                 <w:szCs w:val="20"/>
               </w:rPr>
               <w:t>Final project</w:t>
-            </w:r>
-          </w:p>
-        </w:tc>
-      </w:tr>
-      <w:tr>
-        <w:trPr>
-          <w:trHeight w:val="80"/>
-        </w:trPr>
-        <w:tc>
-          <w:tcPr>
-            <w:tcW w:w="867" w:type="dxa"/>
-          </w:tcPr>
-          <w:p>
-            <w:pPr>
-              <w:spacing w:after="0" w:line="240" w:lineRule="auto"/>
-              <w:rPr>
-                <w:rFonts w:ascii="Times New Roman" w:eastAsia="Times New Roman" w:hAnsi="Times New Roman" w:cs="Times New Roman"/>
-                <w:sz w:val="20"/>
-                <w:szCs w:val="20"/>
-              </w:rPr>
-            </w:pPr>
-          </w:p>
-        </w:tc>
-        <w:tc>
-          <w:tcPr>
-            <w:tcW w:w="868" w:type="dxa"/>
-          </w:tcPr>
-          <w:p>
-            <w:pPr>
-              <w:spacing w:after="0" w:line="240" w:lineRule="auto"/>
-              <w:rPr>
-                <w:rFonts w:ascii="Times New Roman" w:eastAsia="Times New Roman" w:hAnsi="Times New Roman" w:cs="Times New Roman"/>
-                <w:sz w:val="20"/>
-                <w:szCs w:val="20"/>
-              </w:rPr>
-            </w:pPr>
-            <w:r>
-              <w:rPr>
-                <w:rFonts w:ascii="Times New Roman" w:eastAsia="Times New Roman" w:hAnsi="Times New Roman" w:cs="Times New Roman"/>
-                <w:sz w:val="20"/>
-                <w:szCs w:val="20"/>
-              </w:rPr>
-              <w:t>May 11</w:t>
-            </w:r>
-          </w:p>
-        </w:tc>
-        <w:tc>
-          <w:tcPr>
-            <w:tcW w:w="1368" w:type="dxa"/>
-          </w:tcPr>
-          <w:p>
-            <w:pPr>
-              <w:spacing w:after="0" w:line="240" w:lineRule="auto"/>
-              <w:rPr>
-                <w:rFonts w:ascii="Times New Roman" w:eastAsia="Times New Roman" w:hAnsi="Times New Roman" w:cs="Times New Roman"/>
-                <w:sz w:val="20"/>
-                <w:szCs w:val="20"/>
-              </w:rPr>
-            </w:pPr>
-          </w:p>
-        </w:tc>
-        <w:tc>
-          <w:tcPr>
-            <w:tcW w:w="5287" w:type="dxa"/>
-          </w:tcPr>
-          <w:p>
-            <w:pPr>
-              <w:spacing w:after="0" w:line="240" w:lineRule="auto"/>
-              <w:rPr>
-                <w:rFonts w:ascii="Times New Roman" w:eastAsia="Times New Roman" w:hAnsi="Times New Roman" w:cs="Times New Roman"/>
-                <w:sz w:val="20"/>
-                <w:szCs w:val="20"/>
-              </w:rPr>
-            </w:pPr>
-          </w:p>
-        </w:tc>
-        <w:tc>
-          <w:tcPr>
-            <w:tcW w:w="1708" w:type="dxa"/>
-          </w:tcPr>
-          <w:p>
-            <w:pPr>
-              <w:spacing w:after="0" w:line="240" w:lineRule="auto"/>
-              <w:rPr>
-                <w:rFonts w:ascii="Times New Roman" w:eastAsia="Times New Roman" w:hAnsi="Times New Roman" w:cs="Times New Roman"/>
-                <w:sz w:val="20"/>
-                <w:szCs w:val="20"/>
-              </w:rPr>
-            </w:pPr>
-            <w:r>
-              <w:rPr>
-                <w:rFonts w:ascii="Times New Roman" w:eastAsia="Times New Roman" w:hAnsi="Times New Roman" w:cs="Times New Roman"/>
-                <w:sz w:val="20"/>
-                <w:szCs w:val="20"/>
-              </w:rPr>
-              <w:t>Final exam</w:t>
             </w:r>
           </w:p>
         </w:tc>

</xml_diff>

<commit_message>
update class schedule based on first session progress
</commit_message>
<xml_diff>
--- a/20230122 Data Bootcamp Spring 2023 class schedule.docx
+++ b/20230122 Data Bootcamp Spring 2023 class schedule.docx
@@ -29,17 +29,7 @@
           <w:sz w:val="24"/>
           <w:szCs w:val="24"/>
         </w:rPr>
-        <w:t>CLASS SCHEDULE</w:t>
-      </w:r>
-      <w:r>
-        <w:rPr>
-          <w:rFonts w:ascii="Times New Roman" w:eastAsia="Times New Roman" w:hAnsi="Times New Roman" w:cs="Times New Roman"/>
-          <w:b/>
-          <w:color w:val="000000"/>
-          <w:sz w:val="24"/>
-          <w:szCs w:val="24"/>
-        </w:rPr>
-        <w:t>: Data Bootcamp</w:t>
+        <w:t>CLASS SCHEDULE: Data Bootcamp</w:t>
       </w:r>
     </w:p>
     <w:p>
@@ -600,6 +590,29 @@
               <w:t>Control structures</w:t>
             </w:r>
           </w:p>
+          <w:p>
+            <w:pPr>
+              <w:pStyle w:val="ListParagraph"/>
+              <w:numPr>
+                <w:ilvl w:val="0"/>
+                <w:numId w:val="8"/>
+              </w:numPr>
+              <w:spacing w:after="0" w:line="240" w:lineRule="auto"/>
+              <w:rPr>
+                <w:rFonts w:ascii="Times New Roman" w:eastAsia="Times New Roman" w:hAnsi="Times New Roman" w:cs="Times New Roman"/>
+                <w:sz w:val="20"/>
+                <w:szCs w:val="20"/>
+              </w:rPr>
+            </w:pPr>
+            <w:r>
+              <w:rPr>
+                <w:rFonts w:ascii="Times New Roman" w:eastAsia="Times New Roman" w:hAnsi="Times New Roman" w:cs="Times New Roman"/>
+                <w:sz w:val="20"/>
+                <w:szCs w:val="20"/>
+              </w:rPr>
+              <w:t>Functions</w:t>
+            </w:r>
+          </w:p>
         </w:tc>
         <w:tc>
           <w:tcPr>
@@ -723,7 +736,7 @@
                 <w:sz w:val="20"/>
                 <w:szCs w:val="20"/>
               </w:rPr>
-              <w:t>Lists, tuples, dictionaries</w:t>
+              <w:t>Modules</w:t>
             </w:r>
           </w:p>
           <w:p>
@@ -746,25 +759,7 @@
                 <w:sz w:val="20"/>
                 <w:szCs w:val="20"/>
               </w:rPr>
-              <w:t xml:space="preserve">Accessing, indexing, </w:t>
-            </w:r>
-            <w:proofErr w:type="spellStart"/>
-            <w:r>
-              <w:rPr>
-                <w:rFonts w:ascii="Times New Roman" w:eastAsia="Times New Roman" w:hAnsi="Times New Roman" w:cs="Times New Roman"/>
-                <w:sz w:val="20"/>
-                <w:szCs w:val="20"/>
-              </w:rPr>
-              <w:t>subsetting</w:t>
-            </w:r>
-            <w:proofErr w:type="spellEnd"/>
-            <w:r>
-              <w:rPr>
-                <w:rFonts w:ascii="Times New Roman" w:eastAsia="Times New Roman" w:hAnsi="Times New Roman" w:cs="Times New Roman"/>
-                <w:sz w:val="20"/>
-                <w:szCs w:val="20"/>
-              </w:rPr>
-              <w:t>, modifying</w:t>
+              <w:t>Data structures</w:t>
             </w:r>
           </w:p>
           <w:p>
@@ -787,7 +782,30 @@
                 <w:sz w:val="20"/>
                 <w:szCs w:val="20"/>
               </w:rPr>
-              <w:t>Other data structures</w:t>
+              <w:t>Classes</w:t>
+            </w:r>
+          </w:p>
+          <w:p>
+            <w:pPr>
+              <w:pStyle w:val="ListParagraph"/>
+              <w:numPr>
+                <w:ilvl w:val="0"/>
+                <w:numId w:val="8"/>
+              </w:numPr>
+              <w:spacing w:after="0" w:line="240" w:lineRule="auto"/>
+              <w:rPr>
+                <w:rFonts w:ascii="Times New Roman" w:eastAsia="Times New Roman" w:hAnsi="Times New Roman" w:cs="Times New Roman"/>
+                <w:sz w:val="20"/>
+                <w:szCs w:val="20"/>
+              </w:rPr>
+            </w:pPr>
+            <w:r>
+              <w:rPr>
+                <w:rFonts w:ascii="Times New Roman" w:eastAsia="Times New Roman" w:hAnsi="Times New Roman" w:cs="Times New Roman"/>
+                <w:sz w:val="20"/>
+                <w:szCs w:val="20"/>
+              </w:rPr>
+              <w:t>Intro to pandas</w:t>
             </w:r>
           </w:p>
         </w:tc>
@@ -921,8 +939,36 @@
                 <w:sz w:val="20"/>
                 <w:szCs w:val="20"/>
               </w:rPr>
-              <w:t>Functions</w:t>
-            </w:r>
+              <w:t xml:space="preserve">Intro to common libraries: </w:t>
+            </w:r>
+            <w:proofErr w:type="spellStart"/>
+            <w:r>
+              <w:rPr>
+                <w:rFonts w:ascii="Times New Roman" w:eastAsia="Times New Roman" w:hAnsi="Times New Roman" w:cs="Times New Roman"/>
+                <w:sz w:val="20"/>
+                <w:szCs w:val="20"/>
+              </w:rPr>
+              <w:t>numpy</w:t>
+            </w:r>
+            <w:proofErr w:type="spellEnd"/>
+            <w:r>
+              <w:rPr>
+                <w:rFonts w:ascii="Times New Roman" w:eastAsia="Times New Roman" w:hAnsi="Times New Roman" w:cs="Times New Roman"/>
+                <w:sz w:val="20"/>
+                <w:szCs w:val="20"/>
+              </w:rPr>
+              <w:t xml:space="preserve">, scikit-learn, </w:t>
+            </w:r>
+            <w:proofErr w:type="spellStart"/>
+            <w:r>
+              <w:rPr>
+                <w:rFonts w:ascii="Times New Roman" w:eastAsia="Times New Roman" w:hAnsi="Times New Roman" w:cs="Times New Roman"/>
+                <w:sz w:val="20"/>
+                <w:szCs w:val="20"/>
+              </w:rPr>
+              <w:t>etc</w:t>
+            </w:r>
+            <w:proofErr w:type="spellEnd"/>
           </w:p>
           <w:p>
             <w:pPr>
@@ -944,30 +990,7 @@
                 <w:sz w:val="20"/>
                 <w:szCs w:val="20"/>
               </w:rPr>
-              <w:t>Classes</w:t>
-            </w:r>
-          </w:p>
-          <w:p>
-            <w:pPr>
-              <w:pStyle w:val="ListParagraph"/>
-              <w:numPr>
-                <w:ilvl w:val="0"/>
-                <w:numId w:val="8"/>
-              </w:numPr>
-              <w:spacing w:after="0" w:line="240" w:lineRule="auto"/>
-              <w:rPr>
-                <w:rFonts w:ascii="Times New Roman" w:eastAsia="Times New Roman" w:hAnsi="Times New Roman" w:cs="Times New Roman"/>
-                <w:sz w:val="20"/>
-                <w:szCs w:val="20"/>
-              </w:rPr>
-            </w:pPr>
-            <w:r>
-              <w:rPr>
-                <w:rFonts w:ascii="Times New Roman" w:eastAsia="Times New Roman" w:hAnsi="Times New Roman" w:cs="Times New Roman"/>
-                <w:sz w:val="20"/>
-                <w:szCs w:val="20"/>
-              </w:rPr>
-              <w:t>Libraries / modules</w:t>
+              <w:t>Midterm project kickoff</w:t>
             </w:r>
           </w:p>
         </w:tc>
@@ -4632,6 +4655,7 @@
   <w:style w:type="character" w:default="1" w:styleId="DefaultParagraphFont">
     <w:name w:val="Default Paragraph Font"/>
     <w:uiPriority w:val="1"/>
+    <w:semiHidden/>
     <w:unhideWhenUsed/>
   </w:style>
   <w:style w:type="table" w:default="1" w:styleId="TableNormal">

</xml_diff>